<commit_message>
Changed to be L07
</commit_message>
<xml_diff>
--- a/docs/labs/L07-A-Interpreter.docx
+++ b/docs/labs/L07-A-Interpreter.docx
@@ -45,7 +45,6 @@
                 <w:rFonts w:asciiTheme="minorHAnsi" w:hAnsiTheme="minorHAnsi" w:cstheme="minorHAnsi"/>
               </w:rPr>
             </w:pPr>
-            <w:proofErr w:type="gramStart"/>
             <w:r>
               <w:rPr>
                 <w:rFonts w:ascii="Apple Color Emoji" w:hAnsi="Apple Color Emoji" w:cs="Apple Color Emoji"/>
@@ -70,18 +69,7 @@
                 <w:sz w:val="32"/>
                 <w:szCs w:val="32"/>
               </w:rPr>
-              <w:t>Essential</w:t>
-            </w:r>
-            <w:proofErr w:type="gramEnd"/>
-            <w:r>
-              <w:rPr>
-                <w:rFonts w:asciiTheme="minorHAnsi" w:hAnsiTheme="minorHAnsi" w:cstheme="minorHAnsi"/>
-                <w:b/>
-                <w:bCs/>
-                <w:sz w:val="32"/>
-                <w:szCs w:val="32"/>
-              </w:rPr>
-              <w:t xml:space="preserve">  </w:t>
+              <w:t xml:space="preserve">Essential  </w:t>
             </w:r>
             <w:r>
               <w:rPr>
@@ -129,7 +117,6 @@
                 <w:rFonts w:asciiTheme="minorHAnsi" w:hAnsiTheme="minorHAnsi" w:cstheme="minorHAnsi"/>
               </w:rPr>
             </w:pPr>
-            <w:proofErr w:type="gramStart"/>
             <w:r>
               <w:rPr>
                 <w:rFonts w:ascii="Apple Color Emoji" w:hAnsi="Apple Color Emoji" w:cs="Apple Color Emoji"/>
@@ -154,18 +141,7 @@
                 <w:sz w:val="32"/>
                 <w:szCs w:val="32"/>
               </w:rPr>
-              <w:t>Enhanced</w:t>
-            </w:r>
-            <w:proofErr w:type="gramEnd"/>
-            <w:r>
-              <w:rPr>
-                <w:rFonts w:asciiTheme="minorHAnsi" w:hAnsiTheme="minorHAnsi" w:cstheme="minorHAnsi"/>
-                <w:b/>
-                <w:bCs/>
-                <w:sz w:val="32"/>
-                <w:szCs w:val="32"/>
-              </w:rPr>
-              <w:t xml:space="preserve">  </w:t>
+              <w:t xml:space="preserve">Enhanced  </w:t>
             </w:r>
             <w:r>
               <w:rPr>
@@ -1025,7 +1001,7 @@
           <w:sz w:val="28"/>
           <w:szCs w:val="28"/>
         </w:rPr>
-        <w:t>/08</w:t>
+        <w:t xml:space="preserve"> – </w:t>
       </w:r>
       <w:r>
         <w:rPr>
@@ -1035,7 +1011,7 @@
           <w:sz w:val="28"/>
           <w:szCs w:val="28"/>
         </w:rPr>
-        <w:t xml:space="preserve"> – </w:t>
+        <w:t>Writing an</w:t>
       </w:r>
       <w:r>
         <w:rPr>
@@ -1045,16 +1021,6 @@
           <w:sz w:val="28"/>
           <w:szCs w:val="28"/>
         </w:rPr>
-        <w:t>Writing an</w:t>
-      </w:r>
-      <w:r>
-        <w:rPr>
-          <w:rFonts w:asciiTheme="minorHAnsi" w:hAnsiTheme="minorHAnsi" w:cstheme="minorHAnsi"/>
-          <w:b/>
-          <w:bCs/>
-          <w:sz w:val="28"/>
-          <w:szCs w:val="28"/>
-        </w:rPr>
         <w:t xml:space="preserve"> Interpreter</w:t>
       </w:r>
     </w:p>
@@ -1153,18 +1119,8 @@
           <w:sz w:val="22"/>
           <w:szCs w:val="22"/>
         </w:rPr>
-        <w:t xml:space="preserve">Prof. Grant </w:t>
-      </w:r>
-      <w:proofErr w:type="spellStart"/>
-      <w:r>
-        <w:rPr>
-          <w:rFonts w:asciiTheme="minorHAnsi" w:hAnsiTheme="minorHAnsi" w:cstheme="minorHAnsi"/>
-          <w:sz w:val="22"/>
-          <w:szCs w:val="22"/>
-        </w:rPr>
-        <w:t>Braught</w:t>
-      </w:r>
-      <w:proofErr w:type="spellEnd"/>
+        <w:t>Prof. Grant Braught</w:t>
+      </w:r>
     </w:p>
     <w:p>
       <w:pPr>
@@ -1375,7 +1331,6 @@
         </w:rPr>
         <w:t xml:space="preserve">programming language </w:t>
       </w:r>
-      <w:proofErr w:type="spellStart"/>
       <w:r>
         <w:rPr>
           <w:rFonts w:asciiTheme="minorHAnsi" w:hAnsiTheme="minorHAnsi" w:cstheme="minorHAnsi"/>
@@ -1384,7 +1339,6 @@
         </w:rPr>
         <w:t>Silli</w:t>
       </w:r>
-      <w:proofErr w:type="spellEnd"/>
       <w:r>
         <w:rPr>
           <w:rFonts w:asciiTheme="minorHAnsi" w:hAnsiTheme="minorHAnsi" w:cstheme="minorHAnsi"/>
@@ -1737,19 +1691,11 @@
         </w:rPr>
         <w:t xml:space="preserve"> the above </w:t>
       </w:r>
-      <w:proofErr w:type="spellStart"/>
-      <w:r>
-        <w:rPr>
-          <w:rFonts w:asciiTheme="minorHAnsi" w:hAnsiTheme="minorHAnsi" w:cstheme="minorHAnsi"/>
-        </w:rPr>
-        <w:t>Silli</w:t>
-      </w:r>
-      <w:proofErr w:type="spellEnd"/>
-      <w:r>
-        <w:rPr>
-          <w:rFonts w:asciiTheme="minorHAnsi" w:hAnsiTheme="minorHAnsi" w:cstheme="minorHAnsi"/>
-        </w:rPr>
-        <w:t xml:space="preserve"> </w:t>
+      <w:r>
+        <w:rPr>
+          <w:rFonts w:asciiTheme="minorHAnsi" w:hAnsiTheme="minorHAnsi" w:cstheme="minorHAnsi"/>
+        </w:rPr>
+        <w:t xml:space="preserve">Silli </w:t>
       </w:r>
       <w:r>
         <w:rPr>
@@ -1895,7 +1841,6 @@
         </w:rPr>
         <w:t xml:space="preserve">The </w:t>
       </w:r>
-      <w:proofErr w:type="spellStart"/>
       <w:r>
         <w:rPr>
           <w:rFonts w:asciiTheme="minorHAnsi" w:hAnsiTheme="minorHAnsi" w:cstheme="minorHAnsi"/>
@@ -1903,9 +1848,8 @@
           <w:bCs/>
           <w:u w:val="single"/>
         </w:rPr>
-        <w:t>Silli</w:t>
-      </w:r>
-      <w:proofErr w:type="spellEnd"/>
+        <w:t xml:space="preserve">Silli </w:t>
+      </w:r>
       <w:r>
         <w:rPr>
           <w:rFonts w:asciiTheme="minorHAnsi" w:hAnsiTheme="minorHAnsi" w:cstheme="minorHAnsi"/>
@@ -1913,15 +1857,6 @@
           <w:bCs/>
           <w:u w:val="single"/>
         </w:rPr>
-        <w:t xml:space="preserve"> </w:t>
-      </w:r>
-      <w:r>
-        <w:rPr>
-          <w:rFonts w:asciiTheme="minorHAnsi" w:hAnsiTheme="minorHAnsi" w:cstheme="minorHAnsi"/>
-          <w:b/>
-          <w:bCs/>
-          <w:u w:val="single"/>
-        </w:rPr>
         <w:t>Language Syntax:</w:t>
       </w:r>
     </w:p>
@@ -1984,21 +1919,7 @@
         <w:rPr>
           <w:rFonts w:asciiTheme="minorHAnsi" w:hAnsiTheme="minorHAnsi" w:cstheme="minorHAnsi"/>
         </w:rPr>
-        <w:t xml:space="preserve">the </w:t>
-      </w:r>
-      <w:proofErr w:type="spellStart"/>
-      <w:r>
-        <w:rPr>
-          <w:rFonts w:asciiTheme="minorHAnsi" w:hAnsiTheme="minorHAnsi" w:cstheme="minorHAnsi"/>
-        </w:rPr>
-        <w:t>Silli</w:t>
-      </w:r>
-      <w:proofErr w:type="spellEnd"/>
-      <w:r>
-        <w:rPr>
-          <w:rFonts w:asciiTheme="minorHAnsi" w:hAnsiTheme="minorHAnsi" w:cstheme="minorHAnsi"/>
-        </w:rPr>
-        <w:t xml:space="preserve"> language </w:t>
+        <w:t xml:space="preserve">the Silli language </w:t>
       </w:r>
       <w:r>
         <w:rPr>
@@ -2889,16 +2810,8 @@
         <w:rPr>
           <w:rFonts w:asciiTheme="minorHAnsi" w:hAnsiTheme="minorHAnsi" w:cstheme="minorHAnsi"/>
         </w:rPr>
-        <w:t xml:space="preserve"> </w:t>
-      </w:r>
-      <w:proofErr w:type="spellStart"/>
-      <w:r>
-        <w:rPr>
-          <w:rFonts w:asciiTheme="minorHAnsi" w:hAnsiTheme="minorHAnsi" w:cstheme="minorHAnsi"/>
-        </w:rPr>
-        <w:t>Silli</w:t>
-      </w:r>
-      <w:proofErr w:type="spellEnd"/>
+        <w:t xml:space="preserve"> Silli</w:t>
+      </w:r>
       <w:r>
         <w:rPr>
           <w:rFonts w:asciiTheme="minorHAnsi" w:hAnsiTheme="minorHAnsi" w:cstheme="minorHAnsi"/>
@@ -2909,16 +2822,8 @@
         <w:rPr>
           <w:rFonts w:asciiTheme="minorHAnsi" w:hAnsiTheme="minorHAnsi" w:cstheme="minorHAnsi"/>
         </w:rPr>
-        <w:t xml:space="preserve">e </w:t>
-      </w:r>
-      <w:proofErr w:type="spellStart"/>
-      <w:r>
-        <w:rPr>
-          <w:rFonts w:asciiTheme="minorHAnsi" w:hAnsiTheme="minorHAnsi" w:cstheme="minorHAnsi"/>
-        </w:rPr>
-        <w:t>Silli</w:t>
-      </w:r>
-      <w:proofErr w:type="spellEnd"/>
+        <w:t>e Silli</w:t>
+      </w:r>
       <w:r>
         <w:rPr>
           <w:rFonts w:asciiTheme="minorHAnsi" w:hAnsiTheme="minorHAnsi" w:cstheme="minorHAnsi"/>
@@ -3947,21 +3852,7 @@
         <w:rPr>
           <w:rFonts w:asciiTheme="minorHAnsi" w:hAnsiTheme="minorHAnsi" w:cstheme="minorHAnsi"/>
         </w:rPr>
-        <w:t xml:space="preserve">in </w:t>
-      </w:r>
-      <w:proofErr w:type="spellStart"/>
-      <w:r>
-        <w:rPr>
-          <w:rFonts w:asciiTheme="minorHAnsi" w:hAnsiTheme="minorHAnsi" w:cstheme="minorHAnsi"/>
-        </w:rPr>
-        <w:t>Silli</w:t>
-      </w:r>
-      <w:proofErr w:type="spellEnd"/>
-      <w:r>
-        <w:rPr>
-          <w:rFonts w:asciiTheme="minorHAnsi" w:hAnsiTheme="minorHAnsi" w:cstheme="minorHAnsi"/>
-        </w:rPr>
-        <w:t xml:space="preserve"> a little </w:t>
+        <w:t xml:space="preserve">in Silli a little </w:t>
       </w:r>
       <w:r>
         <w:rPr>
@@ -4055,21 +3946,7 @@
         <w:rPr>
           <w:rFonts w:asciiTheme="minorHAnsi" w:hAnsiTheme="minorHAnsi" w:cstheme="minorHAnsi"/>
         </w:rPr>
-        <w:t xml:space="preserve">in </w:t>
-      </w:r>
-      <w:proofErr w:type="spellStart"/>
-      <w:r>
-        <w:rPr>
-          <w:rFonts w:asciiTheme="minorHAnsi" w:hAnsiTheme="minorHAnsi" w:cstheme="minorHAnsi"/>
-        </w:rPr>
-        <w:t>Silli</w:t>
-      </w:r>
-      <w:proofErr w:type="spellEnd"/>
-      <w:r>
-        <w:rPr>
-          <w:rFonts w:asciiTheme="minorHAnsi" w:hAnsiTheme="minorHAnsi" w:cstheme="minorHAnsi"/>
-        </w:rPr>
-        <w:t xml:space="preserve"> </w:t>
+        <w:t xml:space="preserve">in Silli </w:t>
       </w:r>
       <w:r>
         <w:rPr>
@@ -4121,16 +3998,8 @@
         <w:rPr>
           <w:rFonts w:asciiTheme="minorHAnsi" w:hAnsiTheme="minorHAnsi" w:cstheme="minorHAnsi"/>
         </w:rPr>
-        <w:t xml:space="preserve">the </w:t>
-      </w:r>
-      <w:proofErr w:type="spellStart"/>
-      <w:r>
-        <w:rPr>
-          <w:rFonts w:asciiTheme="minorHAnsi" w:hAnsiTheme="minorHAnsi" w:cstheme="minorHAnsi"/>
-        </w:rPr>
-        <w:t>Silli</w:t>
-      </w:r>
-      <w:proofErr w:type="spellEnd"/>
+        <w:t>the Silli</w:t>
+      </w:r>
       <w:r>
         <w:rPr>
           <w:rFonts w:asciiTheme="minorHAnsi" w:hAnsiTheme="minorHAnsi" w:cstheme="minorHAnsi"/>
@@ -4162,14 +4031,12 @@
           <w:rFonts w:asciiTheme="minorHAnsi" w:hAnsiTheme="minorHAnsi" w:cstheme="minorHAnsi"/>
         </w:rPr>
       </w:pPr>
-      <w:proofErr w:type="spellStart"/>
       <w:r>
         <w:rPr>
           <w:rFonts w:asciiTheme="minorHAnsi" w:hAnsiTheme="minorHAnsi" w:cstheme="minorHAnsi"/>
         </w:rPr>
         <w:t>Silli</w:t>
       </w:r>
-      <w:proofErr w:type="spellEnd"/>
       <w:r>
         <w:rPr>
           <w:rFonts w:asciiTheme="minorHAnsi" w:hAnsiTheme="minorHAnsi" w:cstheme="minorHAnsi"/>
@@ -4196,19 +4063,11 @@
         </w:rPr>
         <w:t xml:space="preserve"> Thus, the statement </w:t>
       </w:r>
-      <w:proofErr w:type="spellStart"/>
-      <w:r>
-        <w:rPr>
-          <w:rFonts w:ascii="Courier" w:hAnsi="Courier" w:cstheme="minorHAnsi"/>
-        </w:rPr>
-        <w:t>LeT</w:t>
-      </w:r>
-      <w:proofErr w:type="spellEnd"/>
-      <w:r>
-        <w:rPr>
-          <w:rFonts w:ascii="Courier" w:hAnsi="Courier" w:cstheme="minorHAnsi"/>
-        </w:rPr>
-        <w:t xml:space="preserve"> R=2</w:t>
+      <w:r>
+        <w:rPr>
+          <w:rFonts w:ascii="Courier" w:hAnsi="Courier" w:cstheme="minorHAnsi"/>
+        </w:rPr>
+        <w:t>LeT R=2</w:t>
       </w:r>
       <w:r>
         <w:rPr>
@@ -4289,21 +4148,7 @@
         <w:rPr>
           <w:rFonts w:asciiTheme="minorHAnsi" w:hAnsiTheme="minorHAnsi" w:cstheme="minorHAnsi"/>
         </w:rPr>
-        <w:t xml:space="preserve"> spaces or tabs (</w:t>
-      </w:r>
-      <w:proofErr w:type="gramStart"/>
-      <w:r>
-        <w:rPr>
-          <w:rFonts w:asciiTheme="minorHAnsi" w:hAnsiTheme="minorHAnsi" w:cstheme="minorHAnsi"/>
-        </w:rPr>
-        <w:t>i.e.</w:t>
-      </w:r>
-      <w:proofErr w:type="gramEnd"/>
-      <w:r>
-        <w:rPr>
-          <w:rFonts w:asciiTheme="minorHAnsi" w:hAnsiTheme="minorHAnsi" w:cstheme="minorHAnsi"/>
-        </w:rPr>
-        <w:t xml:space="preserve"> indentation) </w:t>
+        <w:t xml:space="preserve"> spaces or tabs (i.e. indentation) </w:t>
       </w:r>
       <w:r>
         <w:rPr>
@@ -4428,21 +4273,7 @@
         <w:rPr>
           <w:rFonts w:asciiTheme="minorHAnsi" w:hAnsiTheme="minorHAnsi" w:cstheme="minorHAnsi"/>
         </w:rPr>
-        <w:t xml:space="preserve">, </w:t>
-      </w:r>
-      <w:proofErr w:type="spellStart"/>
-      <w:r>
-        <w:rPr>
-          <w:rFonts w:asciiTheme="minorHAnsi" w:hAnsiTheme="minorHAnsi" w:cstheme="minorHAnsi"/>
-        </w:rPr>
-        <w:t>ect</w:t>
-      </w:r>
-      <w:proofErr w:type="spellEnd"/>
-      <w:r>
-        <w:rPr>
-          <w:rFonts w:asciiTheme="minorHAnsi" w:hAnsiTheme="minorHAnsi" w:cstheme="minorHAnsi"/>
-        </w:rPr>
-        <w:t>. are not valid.</w:t>
+        <w:t>, ect. are not valid.</w:t>
       </w:r>
     </w:p>
     <w:p>
@@ -4526,19 +4357,11 @@
         </w:rPr>
         <w:t xml:space="preserve"> valid in </w:t>
       </w:r>
-      <w:proofErr w:type="spellStart"/>
-      <w:r>
-        <w:rPr>
-          <w:rFonts w:asciiTheme="minorHAnsi" w:hAnsiTheme="minorHAnsi" w:cstheme="minorHAnsi"/>
-        </w:rPr>
-        <w:t>Silli</w:t>
-      </w:r>
-      <w:proofErr w:type="spellEnd"/>
-      <w:r>
-        <w:rPr>
-          <w:rFonts w:asciiTheme="minorHAnsi" w:hAnsiTheme="minorHAnsi" w:cstheme="minorHAnsi"/>
-        </w:rPr>
-        <w:t xml:space="preserve">, just write </w:t>
+      <w:r>
+        <w:rPr>
+          <w:rFonts w:asciiTheme="minorHAnsi" w:hAnsiTheme="minorHAnsi" w:cstheme="minorHAnsi"/>
+        </w:rPr>
+        <w:t xml:space="preserve">Silli, just write </w:t>
       </w:r>
       <w:r>
         <w:rPr>
@@ -4880,16 +4703,8 @@
               <w:rPr>
                 <w:rFonts w:ascii="Courier" w:hAnsi="Courier" w:cstheme="minorHAnsi"/>
               </w:rPr>
-              <w:t>C = X</w:t>
+              <w:t>C = X+  Q</w:t>
             </w:r>
-            <w:proofErr w:type="gramStart"/>
-            <w:r>
-              <w:rPr>
-                <w:rFonts w:ascii="Courier" w:hAnsi="Courier" w:cstheme="minorHAnsi"/>
-              </w:rPr>
-              <w:t>+  Q</w:t>
-            </w:r>
-            <w:proofErr w:type="gramEnd"/>
           </w:p>
         </w:tc>
         <w:tc>
@@ -5186,19 +5001,11 @@
         </w:rPr>
         <w:t xml:space="preserve">The last piece of </w:t>
       </w:r>
-      <w:proofErr w:type="spellStart"/>
-      <w:r>
-        <w:rPr>
-          <w:rFonts w:asciiTheme="minorHAnsi" w:hAnsiTheme="minorHAnsi" w:cstheme="minorHAnsi"/>
-        </w:rPr>
-        <w:t>Silli</w:t>
-      </w:r>
-      <w:proofErr w:type="spellEnd"/>
-      <w:r>
-        <w:rPr>
-          <w:rFonts w:asciiTheme="minorHAnsi" w:hAnsiTheme="minorHAnsi" w:cstheme="minorHAnsi"/>
-        </w:rPr>
-        <w:t xml:space="preserve"> </w:t>
+      <w:r>
+        <w:rPr>
+          <w:rFonts w:asciiTheme="minorHAnsi" w:hAnsiTheme="minorHAnsi" w:cstheme="minorHAnsi"/>
+        </w:rPr>
+        <w:t xml:space="preserve">Silli </w:t>
       </w:r>
       <w:r>
         <w:rPr>
@@ -5296,16 +5103,7 @@
           <w:b/>
           <w:bCs/>
         </w:rPr>
-        <w:t xml:space="preserve">Note that given this definition, </w:t>
-      </w:r>
-      <w:proofErr w:type="gramStart"/>
-      <w:r>
-        <w:rPr>
-          <w:rFonts w:asciiTheme="minorHAnsi" w:hAnsiTheme="minorHAnsi" w:cstheme="minorHAnsi"/>
-          <w:b/>
-          <w:bCs/>
-        </w:rPr>
-        <w:t xml:space="preserve">the </w:t>
+        <w:t xml:space="preserve">Note that given this definition, the </w:t>
       </w:r>
       <w:r>
         <w:rPr>
@@ -5315,7 +5113,6 @@
         </w:rPr>
         <w:t>:</w:t>
       </w:r>
-      <w:proofErr w:type="gramEnd"/>
       <w:r>
         <w:rPr>
           <w:rFonts w:asciiTheme="minorHAnsi" w:hAnsiTheme="minorHAnsi" w:cstheme="minorHAnsi"/>
@@ -6543,35 +6340,7 @@
         <w:rPr>
           <w:rFonts w:asciiTheme="minorHAnsi" w:hAnsiTheme="minorHAnsi" w:cstheme="minorHAnsi"/>
         </w:rPr>
-        <w:t xml:space="preserve">Compile the </w:t>
-      </w:r>
-      <w:proofErr w:type="spellStart"/>
-      <w:r>
-        <w:rPr>
-          <w:rFonts w:asciiTheme="minorHAnsi" w:hAnsiTheme="minorHAnsi" w:cstheme="minorHAnsi"/>
-        </w:rPr>
-        <w:t>Silli</w:t>
-      </w:r>
-      <w:proofErr w:type="spellEnd"/>
-      <w:r>
-        <w:rPr>
-          <w:rFonts w:asciiTheme="minorHAnsi" w:hAnsiTheme="minorHAnsi" w:cstheme="minorHAnsi"/>
-        </w:rPr>
-        <w:t xml:space="preserve"> interpreter.  You can do this however you like.  You might compile from the command </w:t>
-      </w:r>
-      <w:proofErr w:type="gramStart"/>
-      <w:r>
-        <w:rPr>
-          <w:rFonts w:asciiTheme="minorHAnsi" w:hAnsiTheme="minorHAnsi" w:cstheme="minorHAnsi"/>
-        </w:rPr>
-        <w:t>line</w:t>
-      </w:r>
-      <w:proofErr w:type="gramEnd"/>
-      <w:r>
-        <w:rPr>
-          <w:rFonts w:asciiTheme="minorHAnsi" w:hAnsiTheme="minorHAnsi" w:cstheme="minorHAnsi"/>
-        </w:rPr>
-        <w:t xml:space="preserve"> or you might import the files into an Eclipse project and compile them.  What are the names of the class files that are generated?</w:t>
+        <w:t>Compile the Silli interpreter.  You can do this however you like.  You might compile from the command line or you might import the files into an Eclipse project and compile them.  What are the names of the class files that are generated?</w:t>
       </w:r>
     </w:p>
     <w:p>
@@ -6625,21 +6394,7 @@
         <w:rPr>
           <w:rFonts w:asciiTheme="minorHAnsi" w:hAnsiTheme="minorHAnsi" w:cstheme="minorHAnsi"/>
         </w:rPr>
-        <w:t xml:space="preserve">10. Run the </w:t>
-      </w:r>
-      <w:proofErr w:type="spellStart"/>
-      <w:r>
-        <w:rPr>
-          <w:rFonts w:asciiTheme="minorHAnsi" w:hAnsiTheme="minorHAnsi" w:cstheme="minorHAnsi"/>
-        </w:rPr>
-        <w:t>Silli</w:t>
-      </w:r>
-      <w:proofErr w:type="spellEnd"/>
-      <w:r>
-        <w:rPr>
-          <w:rFonts w:asciiTheme="minorHAnsi" w:hAnsiTheme="minorHAnsi" w:cstheme="minorHAnsi"/>
-        </w:rPr>
-        <w:t xml:space="preserve"> interpreter</w:t>
+        <w:t>10. Run the Silli interpreter</w:t>
       </w:r>
       <w:r>
         <w:rPr>
@@ -6663,13 +6418,7 @@
         <w:rPr>
           <w:rFonts w:asciiTheme="minorHAnsi" w:hAnsiTheme="minorHAnsi" w:cstheme="minorHAnsi"/>
         </w:rPr>
-        <w:t xml:space="preserve"> program as </w:t>
-      </w:r>
-      <w:r>
-        <w:rPr>
-          <w:rFonts w:asciiTheme="minorHAnsi" w:hAnsiTheme="minorHAnsi" w:cstheme="minorHAnsi"/>
-        </w:rPr>
-        <w:t>the program to be interpreted. Again, you can do this however you like.  From the command line you would change to the directory containing your class files and use the command:</w:t>
+        <w:t xml:space="preserve"> program as the program to be interpreted. Again, you can do this however you like.  From the command line you would change to the directory containing your class files and use the command:</w:t>
       </w:r>
     </w:p>
     <w:p>
@@ -6801,7 +6550,6 @@
         </w:rPr>
         <w:t xml:space="preserve">and </w:t>
       </w:r>
-      <w:proofErr w:type="spellStart"/>
       <w:r>
         <w:rPr>
           <w:rFonts w:ascii="Courier" w:hAnsi="Courier" w:cstheme="minorHAnsi"/>
@@ -6820,7 +6568,6 @@
         </w:rPr>
         <w:t>Statement</w:t>
       </w:r>
-      <w:proofErr w:type="spellEnd"/>
       <w:r>
         <w:rPr>
           <w:rFonts w:asciiTheme="minorHAnsi" w:hAnsiTheme="minorHAnsi" w:cstheme="minorHAnsi"/>
@@ -6913,7 +6660,6 @@
         </w:rPr>
         <w:t xml:space="preserve">nstance of the </w:t>
       </w:r>
-      <w:proofErr w:type="spellStart"/>
       <w:r>
         <w:rPr>
           <w:rFonts w:ascii="Courier" w:hAnsi="Courier" w:cstheme="minorHAnsi"/>
@@ -6926,7 +6672,6 @@
         </w:rPr>
         <w:t>Statement</w:t>
       </w:r>
-      <w:proofErr w:type="spellEnd"/>
       <w:r>
         <w:rPr>
           <w:rFonts w:asciiTheme="minorHAnsi" w:hAnsiTheme="minorHAnsi" w:cstheme="minorHAnsi"/>
@@ -7223,14 +6968,12 @@
         </w:rPr>
         <w:t xml:space="preserve"> method calls the </w:t>
       </w:r>
-      <w:proofErr w:type="spellStart"/>
       <w:r>
         <w:rPr>
           <w:rFonts w:ascii="Courier" w:hAnsi="Courier" w:cstheme="minorHAnsi"/>
         </w:rPr>
         <w:t>readProgram</w:t>
       </w:r>
-      <w:proofErr w:type="spellEnd"/>
       <w:r>
         <w:rPr>
           <w:rFonts w:asciiTheme="minorHAnsi" w:hAnsiTheme="minorHAnsi" w:cstheme="minorHAnsi"/>
@@ -7342,14 +7085,12 @@
         </w:rPr>
         <w:t xml:space="preserve">e </w:t>
       </w:r>
-      <w:proofErr w:type="spellStart"/>
       <w:r>
         <w:rPr>
           <w:rFonts w:ascii="Courier" w:hAnsi="Courier" w:cstheme="minorHAnsi"/>
         </w:rPr>
         <w:t>readProgram</w:t>
       </w:r>
-      <w:proofErr w:type="spellEnd"/>
       <w:r>
         <w:rPr>
           <w:rFonts w:asciiTheme="minorHAnsi" w:hAnsiTheme="minorHAnsi" w:cstheme="minorHAnsi"/>
@@ -7409,14 +7150,12 @@
         </w:rPr>
         <w:t xml:space="preserve">The </w:t>
       </w:r>
-      <w:proofErr w:type="spellStart"/>
       <w:r>
         <w:rPr>
           <w:rFonts w:ascii="Courier" w:hAnsi="Courier" w:cstheme="minorHAnsi"/>
         </w:rPr>
         <w:t>readProgram</w:t>
       </w:r>
-      <w:proofErr w:type="spellEnd"/>
       <w:r>
         <w:rPr>
           <w:rFonts w:asciiTheme="minorHAnsi" w:hAnsiTheme="minorHAnsi" w:cstheme="minorHAnsi"/>
@@ -7447,21 +7186,11 @@
         </w:rPr>
         <w:t xml:space="preserve">each line of the program is read one-by-one. The call </w:t>
       </w:r>
-      <w:proofErr w:type="spellStart"/>
-      <w:proofErr w:type="gramStart"/>
-      <w:r>
-        <w:rPr>
-          <w:rFonts w:ascii="Courier" w:hAnsi="Courier" w:cstheme="minorHAnsi"/>
-        </w:rPr>
-        <w:t>scr.nextLine</w:t>
-      </w:r>
-      <w:proofErr w:type="spellEnd"/>
-      <w:proofErr w:type="gramEnd"/>
-      <w:r>
-        <w:rPr>
-          <w:rFonts w:ascii="Courier" w:hAnsi="Courier" w:cstheme="minorHAnsi"/>
-        </w:rPr>
-        <w:t>()</w:t>
+      <w:r>
+        <w:rPr>
+          <w:rFonts w:ascii="Courier" w:hAnsi="Courier" w:cstheme="minorHAnsi"/>
+        </w:rPr>
+        <w:t>scr.nextLine()</w:t>
       </w:r>
       <w:r>
         <w:rPr>
@@ -7517,14 +7246,12 @@
         </w:rPr>
         <w:t xml:space="preserve"> before they are assigned to the </w:t>
       </w:r>
-      <w:proofErr w:type="spellStart"/>
       <w:r>
         <w:rPr>
           <w:rFonts w:ascii="Courier" w:hAnsi="Courier" w:cstheme="minorHAnsi"/>
         </w:rPr>
         <w:t>rawLine</w:t>
       </w:r>
-      <w:proofErr w:type="spellEnd"/>
       <w:r>
         <w:rPr>
           <w:rFonts w:asciiTheme="minorHAnsi" w:hAnsiTheme="minorHAnsi" w:cstheme="minorHAnsi"/>
@@ -7615,14 +7342,12 @@
         </w:rPr>
         <w:t xml:space="preserve"> you identified in b, the resulting </w:t>
       </w:r>
-      <w:proofErr w:type="spellStart"/>
       <w:r>
         <w:rPr>
           <w:rFonts w:ascii="Courier" w:hAnsi="Courier" w:cstheme="minorHAnsi"/>
         </w:rPr>
         <w:t>rawLine</w:t>
       </w:r>
-      <w:proofErr w:type="spellEnd"/>
       <w:r>
         <w:rPr>
           <w:rFonts w:asciiTheme="minorHAnsi" w:hAnsiTheme="minorHAnsi" w:cstheme="minorHAnsi"/>
@@ -7718,14 +7443,12 @@
         </w:rPr>
         <w:t xml:space="preserve">in the code in the </w:t>
       </w:r>
-      <w:proofErr w:type="spellStart"/>
       <w:r>
         <w:rPr>
           <w:rFonts w:ascii="Courier" w:hAnsi="Courier" w:cstheme="minorHAnsi"/>
         </w:rPr>
         <w:t>readProgram</w:t>
       </w:r>
-      <w:proofErr w:type="spellEnd"/>
       <w:r>
         <w:rPr>
           <w:rFonts w:asciiTheme="minorHAnsi" w:hAnsiTheme="minorHAnsi" w:cstheme="minorHAnsi"/>
@@ -7821,7 +7544,6 @@
         </w:rPr>
         <w:t xml:space="preserve">The </w:t>
       </w:r>
-      <w:proofErr w:type="spellStart"/>
       <w:r>
         <w:rPr>
           <w:rFonts w:ascii="Courier" w:hAnsi="Courier" w:cstheme="minorHAnsi"/>
@@ -7840,7 +7562,6 @@
         </w:rPr>
         <w:t>Statement</w:t>
       </w:r>
-      <w:proofErr w:type="spellEnd"/>
       <w:r>
         <w:rPr>
           <w:rFonts w:asciiTheme="minorHAnsi" w:hAnsiTheme="minorHAnsi" w:cstheme="minorHAnsi"/>
@@ -7870,7 +7591,6 @@
         </w:rPr>
         <w:t xml:space="preserve">The </w:t>
       </w:r>
-      <w:proofErr w:type="spellStart"/>
       <w:r>
         <w:rPr>
           <w:rFonts w:ascii="Courier" w:hAnsi="Courier" w:cstheme="minorHAnsi"/>
@@ -7883,7 +7603,6 @@
         </w:rPr>
         <w:t>Statement</w:t>
       </w:r>
-      <w:proofErr w:type="spellEnd"/>
       <w:r>
         <w:rPr>
           <w:rFonts w:asciiTheme="minorHAnsi" w:hAnsiTheme="minorHAnsi" w:cstheme="minorHAnsi"/>
@@ -7904,39 +7623,17 @@
         </w:rPr>
         <w:t xml:space="preserve"> that will be used to define a concrete sub-class for each of the different types of </w:t>
       </w:r>
-      <w:proofErr w:type="spellStart"/>
-      <w:r>
-        <w:rPr>
-          <w:rFonts w:asciiTheme="minorHAnsi" w:hAnsiTheme="minorHAnsi" w:cstheme="minorHAnsi"/>
-        </w:rPr>
-        <w:t>Silli</w:t>
-      </w:r>
-      <w:proofErr w:type="spellEnd"/>
-      <w:r>
-        <w:rPr>
-          <w:rFonts w:asciiTheme="minorHAnsi" w:hAnsiTheme="minorHAnsi" w:cstheme="minorHAnsi"/>
-        </w:rPr>
-        <w:t xml:space="preserve"> </w:t>
-      </w:r>
-      <w:r>
-        <w:rPr>
-          <w:rFonts w:asciiTheme="minorHAnsi" w:hAnsiTheme="minorHAnsi" w:cstheme="minorHAnsi"/>
-        </w:rPr>
-        <w:t xml:space="preserve">statements (Comment, Declaration, </w:t>
-      </w:r>
-      <w:proofErr w:type="spellStart"/>
-      <w:r>
-        <w:rPr>
-          <w:rFonts w:asciiTheme="minorHAnsi" w:hAnsiTheme="minorHAnsi" w:cstheme="minorHAnsi"/>
-        </w:rPr>
-        <w:t>etc</w:t>
-      </w:r>
-      <w:proofErr w:type="spellEnd"/>
-      <w:r>
-        <w:rPr>
-          <w:rFonts w:asciiTheme="minorHAnsi" w:hAnsiTheme="minorHAnsi" w:cstheme="minorHAnsi"/>
-        </w:rPr>
-        <w:t xml:space="preserve">…). </w:t>
+      <w:r>
+        <w:rPr>
+          <w:rFonts w:asciiTheme="minorHAnsi" w:hAnsiTheme="minorHAnsi" w:cstheme="minorHAnsi"/>
+        </w:rPr>
+        <w:t xml:space="preserve">Silli </w:t>
+      </w:r>
+      <w:r>
+        <w:rPr>
+          <w:rFonts w:asciiTheme="minorHAnsi" w:hAnsiTheme="minorHAnsi" w:cstheme="minorHAnsi"/>
+        </w:rPr>
+        <w:t xml:space="preserve">statements (Comment, Declaration, etc…). </w:t>
       </w:r>
       <w:r>
         <w:rPr>
@@ -8056,14 +7753,12 @@
         </w:rPr>
         <w:t xml:space="preserve">Use the source code for the </w:t>
       </w:r>
-      <w:proofErr w:type="spellStart"/>
       <w:r>
         <w:rPr>
           <w:rFonts w:ascii="Courier" w:hAnsi="Courier" w:cstheme="minorHAnsi"/>
         </w:rPr>
         <w:t>ProgramStatement</w:t>
       </w:r>
-      <w:proofErr w:type="spellEnd"/>
       <w:r>
         <w:rPr>
           <w:rFonts w:asciiTheme="minorHAnsi" w:hAnsiTheme="minorHAnsi" w:cstheme="minorHAnsi"/>
@@ -8091,7 +7786,6 @@
         <w:tab/>
         <w:t xml:space="preserve">a. What fields does the </w:t>
       </w:r>
-      <w:proofErr w:type="spellStart"/>
       <w:r>
         <w:rPr>
           <w:rFonts w:ascii="Courier" w:hAnsi="Courier" w:cstheme="minorHAnsi"/>
@@ -8104,7 +7798,6 @@
         </w:rPr>
         <w:t>Statement</w:t>
       </w:r>
-      <w:proofErr w:type="spellEnd"/>
       <w:r>
         <w:rPr>
           <w:rFonts w:asciiTheme="minorHAnsi" w:hAnsiTheme="minorHAnsi" w:cstheme="minorHAnsi"/>
@@ -8158,7 +7851,6 @@
         <w:tab/>
         <w:t xml:space="preserve">b. What 4 accessor methods does the </w:t>
       </w:r>
-      <w:proofErr w:type="spellStart"/>
       <w:r>
         <w:rPr>
           <w:rFonts w:ascii="Courier" w:hAnsi="Courier" w:cstheme="minorHAnsi"/>
@@ -8171,7 +7863,6 @@
         </w:rPr>
         <w:t>Statement</w:t>
       </w:r>
-      <w:proofErr w:type="spellEnd"/>
       <w:r>
         <w:rPr>
           <w:rFonts w:asciiTheme="minorHAnsi" w:hAnsiTheme="minorHAnsi" w:cstheme="minorHAnsi"/>
@@ -8261,14 +7952,12 @@
         </w:rPr>
         <w:t xml:space="preserve">of </w:t>
       </w:r>
-      <w:proofErr w:type="spellStart"/>
       <w:r>
         <w:rPr>
           <w:rFonts w:ascii="Courier" w:hAnsi="Courier" w:cstheme="minorHAnsi"/>
         </w:rPr>
         <w:t>ProgramStatement</w:t>
       </w:r>
-      <w:proofErr w:type="spellEnd"/>
       <w:r>
         <w:rPr>
           <w:rFonts w:asciiTheme="minorHAnsi" w:hAnsiTheme="minorHAnsi" w:cstheme="minorHAnsi"/>
@@ -8344,19 +8033,11 @@
           <w:rFonts w:asciiTheme="minorHAnsi" w:hAnsiTheme="minorHAnsi" w:cstheme="minorHAnsi"/>
         </w:rPr>
       </w:pPr>
-      <w:proofErr w:type="spellStart"/>
-      <w:r>
-        <w:rPr>
-          <w:rFonts w:asciiTheme="minorHAnsi" w:hAnsiTheme="minorHAnsi" w:cstheme="minorHAnsi"/>
-        </w:rPr>
-        <w:t>i</w:t>
-      </w:r>
-      <w:proofErr w:type="spellEnd"/>
-      <w:r>
-        <w:rPr>
-          <w:rFonts w:asciiTheme="minorHAnsi" w:hAnsiTheme="minorHAnsi" w:cstheme="minorHAnsi"/>
-        </w:rPr>
-        <w:t xml:space="preserve">. </w:t>
+      <w:r>
+        <w:rPr>
+          <w:rFonts w:asciiTheme="minorHAnsi" w:hAnsiTheme="minorHAnsi" w:cstheme="minorHAnsi"/>
+        </w:rPr>
+        <w:t xml:space="preserve">i. </w:t>
       </w:r>
       <w:r>
         <w:rPr>
@@ -8544,7 +8225,6 @@
         </w:rPr>
         <w:t xml:space="preserve">The </w:t>
       </w:r>
-      <w:proofErr w:type="spellStart"/>
       <w:r>
         <w:rPr>
           <w:rFonts w:ascii="Courier" w:hAnsi="Courier" w:cstheme="minorHAnsi"/>
@@ -8557,7 +8237,6 @@
         </w:rPr>
         <w:t>Statement</w:t>
       </w:r>
-      <w:proofErr w:type="spellEnd"/>
       <w:r>
         <w:rPr>
           <w:rFonts w:asciiTheme="minorHAnsi" w:hAnsiTheme="minorHAnsi" w:cstheme="minorHAnsi"/>
@@ -8678,7 +8357,6 @@
         </w:rPr>
         <w:t xml:space="preserve">.  In the </w:t>
       </w:r>
-      <w:proofErr w:type="spellStart"/>
       <w:r>
         <w:rPr>
           <w:rFonts w:ascii="Courier" w:hAnsi="Courier" w:cstheme="minorHAnsi"/>
@@ -8691,14 +8369,12 @@
         </w:rPr>
         <w:t>Statement</w:t>
       </w:r>
-      <w:proofErr w:type="spellEnd"/>
       <w:r>
         <w:rPr>
           <w:rFonts w:asciiTheme="minorHAnsi" w:hAnsiTheme="minorHAnsi" w:cstheme="minorHAnsi"/>
         </w:rPr>
         <w:t xml:space="preserve"> class the factory method is the </w:t>
       </w:r>
-      <w:proofErr w:type="spellStart"/>
       <w:r>
         <w:rPr>
           <w:rFonts w:ascii="Courier" w:hAnsi="Courier" w:cstheme="minorHAnsi"/>
@@ -8711,7 +8387,6 @@
         </w:rPr>
         <w:t>tStatement</w:t>
       </w:r>
-      <w:proofErr w:type="spellEnd"/>
       <w:r>
         <w:rPr>
           <w:rFonts w:asciiTheme="minorHAnsi" w:hAnsiTheme="minorHAnsi" w:cstheme="minorHAnsi"/>
@@ -8745,19 +8420,11 @@
         </w:rPr>
         <w:t xml:space="preserve"> What three types of </w:t>
       </w:r>
-      <w:proofErr w:type="spellStart"/>
-      <w:r>
-        <w:rPr>
-          <w:rFonts w:asciiTheme="minorHAnsi" w:hAnsiTheme="minorHAnsi" w:cstheme="minorHAnsi"/>
-        </w:rPr>
-        <w:t>Silli</w:t>
-      </w:r>
-      <w:proofErr w:type="spellEnd"/>
-      <w:r>
-        <w:rPr>
-          <w:rFonts w:asciiTheme="minorHAnsi" w:hAnsiTheme="minorHAnsi" w:cstheme="minorHAnsi"/>
-        </w:rPr>
-        <w:t xml:space="preserve"> language </w:t>
+      <w:r>
+        <w:rPr>
+          <w:rFonts w:asciiTheme="minorHAnsi" w:hAnsiTheme="minorHAnsi" w:cstheme="minorHAnsi"/>
+        </w:rPr>
+        <w:t xml:space="preserve">Silli language </w:t>
       </w:r>
       <w:r>
         <w:rPr>
@@ -8765,14 +8432,12 @@
         </w:rPr>
         <w:t xml:space="preserve">statements are currently handled by the </w:t>
       </w:r>
-      <w:proofErr w:type="spellStart"/>
       <w:r>
         <w:rPr>
           <w:rFonts w:ascii="Courier" w:hAnsi="Courier" w:cstheme="minorHAnsi"/>
         </w:rPr>
         <w:t>getStatement</w:t>
       </w:r>
-      <w:proofErr w:type="spellEnd"/>
       <w:r>
         <w:rPr>
           <w:rFonts w:asciiTheme="minorHAnsi" w:hAnsiTheme="minorHAnsi" w:cstheme="minorHAnsi"/>
@@ -8899,14 +8564,12 @@
         </w:rPr>
         <w:t xml:space="preserve"> of </w:t>
       </w:r>
-      <w:proofErr w:type="spellStart"/>
       <w:r>
         <w:rPr>
           <w:rFonts w:ascii="Courier" w:hAnsi="Courier" w:cstheme="minorHAnsi"/>
         </w:rPr>
         <w:t>ProgramStatement</w:t>
       </w:r>
-      <w:proofErr w:type="spellEnd"/>
       <w:r>
         <w:rPr>
           <w:rFonts w:asciiTheme="minorHAnsi" w:hAnsiTheme="minorHAnsi" w:cstheme="minorHAnsi"/>
@@ -8995,21 +8658,7 @@
         <w:rPr>
           <w:rFonts w:asciiTheme="minorHAnsi" w:hAnsiTheme="minorHAnsi" w:cstheme="minorHAnsi"/>
         </w:rPr>
-        <w:t>(</w:t>
-      </w:r>
-      <w:proofErr w:type="gramStart"/>
-      <w:r>
-        <w:rPr>
-          <w:rFonts w:asciiTheme="minorHAnsi" w:hAnsiTheme="minorHAnsi" w:cstheme="minorHAnsi"/>
-        </w:rPr>
-        <w:t>i.e.</w:t>
-      </w:r>
-      <w:proofErr w:type="gramEnd"/>
-      <w:r>
-        <w:rPr>
-          <w:rFonts w:asciiTheme="minorHAnsi" w:hAnsiTheme="minorHAnsi" w:cstheme="minorHAnsi"/>
-        </w:rPr>
-        <w:t xml:space="preserve"> a Dictionary in Python) </w:t>
+        <w:t xml:space="preserve">(i.e. a Dictionary in Python) </w:t>
       </w:r>
       <w:r>
         <w:rPr>
@@ -9141,16 +8790,8 @@
         <w:rPr>
           <w:rFonts w:asciiTheme="minorHAnsi" w:hAnsiTheme="minorHAnsi" w:cstheme="minorHAnsi"/>
         </w:rPr>
-        <w:t>is consistent with your answer to #12.</w:t>
-      </w:r>
-      <w:proofErr w:type="gramStart"/>
-      <w:r>
-        <w:rPr>
-          <w:rFonts w:asciiTheme="minorHAnsi" w:hAnsiTheme="minorHAnsi" w:cstheme="minorHAnsi"/>
-        </w:rPr>
-        <w:t>d.ii.</w:t>
-      </w:r>
-      <w:proofErr w:type="gramEnd"/>
+        <w:t>is consistent with your answer to #12.d.ii.</w:t>
+      </w:r>
     </w:p>
     <w:p>
       <w:pPr>
@@ -9301,14 +8942,12 @@
         </w:rPr>
         <w:t xml:space="preserve"> correctly and that all of the </w:t>
       </w:r>
-      <w:proofErr w:type="spellStart"/>
       <w:r>
         <w:rPr>
           <w:rFonts w:ascii="Courier" w:hAnsi="Courier" w:cstheme="minorHAnsi"/>
         </w:rPr>
         <w:t>ProgramStatement</w:t>
       </w:r>
-      <w:proofErr w:type="spellEnd"/>
       <w:r>
         <w:rPr>
           <w:rFonts w:asciiTheme="minorHAnsi" w:hAnsiTheme="minorHAnsi" w:cstheme="minorHAnsi"/>
@@ -9367,14 +9006,12 @@
         </w:rPr>
         <w:t xml:space="preserve">In this question you will complete the </w:t>
       </w:r>
-      <w:proofErr w:type="spellStart"/>
       <w:r>
         <w:rPr>
           <w:rFonts w:ascii="Courier" w:hAnsi="Courier" w:cstheme="minorHAnsi"/>
         </w:rPr>
         <w:t>printProgram</w:t>
       </w:r>
-      <w:proofErr w:type="spellEnd"/>
       <w:r>
         <w:rPr>
           <w:rFonts w:asciiTheme="minorHAnsi" w:hAnsiTheme="minorHAnsi" w:cstheme="minorHAnsi"/>
@@ -9484,14 +9121,12 @@
         </w:rPr>
         <w:t xml:space="preserve">. What is the data type of the value passed to the </w:t>
       </w:r>
-      <w:proofErr w:type="spellStart"/>
       <w:r>
         <w:rPr>
           <w:rFonts w:ascii="Courier" w:hAnsi="Courier" w:cstheme="minorHAnsi"/>
         </w:rPr>
         <w:t>printProgam</w:t>
       </w:r>
-      <w:proofErr w:type="spellEnd"/>
       <w:r>
         <w:rPr>
           <w:rFonts w:asciiTheme="minorHAnsi" w:hAnsiTheme="minorHAnsi" w:cstheme="minorHAnsi"/>
@@ -9545,14 +9180,12 @@
         </w:rPr>
         <w:t xml:space="preserve">. Complete the </w:t>
       </w:r>
-      <w:proofErr w:type="spellStart"/>
       <w:r>
         <w:rPr>
           <w:rFonts w:ascii="Courier" w:hAnsi="Courier" w:cstheme="minorHAnsi"/>
         </w:rPr>
         <w:t>printProgram</w:t>
       </w:r>
-      <w:proofErr w:type="spellEnd"/>
       <w:r>
         <w:rPr>
           <w:rFonts w:asciiTheme="minorHAnsi" w:hAnsiTheme="minorHAnsi" w:cstheme="minorHAnsi"/>
@@ -9625,7 +9258,6 @@
         </w:rPr>
         <w:t xml:space="preserve"> You’ll need a loop to go through each line of the program and you’ll need to use methods in the </w:t>
       </w:r>
-      <w:proofErr w:type="spellStart"/>
       <w:r>
         <w:rPr>
           <w:rFonts w:ascii="Courier" w:hAnsi="Courier" w:cstheme="minorHAnsi"/>
@@ -9638,7 +9270,6 @@
         </w:rPr>
         <w:t>Statement</w:t>
       </w:r>
-      <w:proofErr w:type="spellEnd"/>
       <w:r>
         <w:rPr>
           <w:rFonts w:asciiTheme="minorHAnsi" w:hAnsiTheme="minorHAnsi" w:cstheme="minorHAnsi"/>
@@ -9805,14 +9436,12 @@
         </w:rPr>
         <w:t xml:space="preserve"> as the input to check that your </w:t>
       </w:r>
-      <w:proofErr w:type="spellStart"/>
       <w:r>
         <w:rPr>
           <w:rFonts w:ascii="Courier" w:hAnsi="Courier" w:cstheme="minorHAnsi"/>
         </w:rPr>
         <w:t>printProgram</w:t>
       </w:r>
-      <w:proofErr w:type="spellEnd"/>
       <w:r>
         <w:rPr>
           <w:rFonts w:asciiTheme="minorHAnsi" w:hAnsiTheme="minorHAnsi" w:cstheme="minorHAnsi"/>
@@ -9831,14 +9460,12 @@
         </w:rPr>
         <w:t xml:space="preserve">Be sure the output matches the format specified in the documentation for the </w:t>
       </w:r>
-      <w:proofErr w:type="spellStart"/>
       <w:r>
         <w:rPr>
           <w:rFonts w:ascii="Courier" w:hAnsi="Courier" w:cstheme="minorHAnsi"/>
         </w:rPr>
         <w:t>printProgram</w:t>
       </w:r>
-      <w:proofErr w:type="spellEnd"/>
       <w:r>
         <w:rPr>
           <w:rFonts w:asciiTheme="minorHAnsi" w:hAnsiTheme="minorHAnsi" w:cstheme="minorHAnsi"/>
@@ -9950,47 +9577,19 @@
         <w:rPr>
           <w:rFonts w:asciiTheme="minorHAnsi" w:hAnsiTheme="minorHAnsi" w:cstheme="minorHAnsi"/>
         </w:rPr>
-        <w:t xml:space="preserve">As you have seen </w:t>
-      </w:r>
-      <w:proofErr w:type="spellStart"/>
-      <w:r>
-        <w:rPr>
-          <w:rFonts w:asciiTheme="minorHAnsi" w:hAnsiTheme="minorHAnsi" w:cstheme="minorHAnsi"/>
-        </w:rPr>
-        <w:t>t</w:t>
-      </w:r>
-      <w:r>
-        <w:rPr>
-          <w:rFonts w:asciiTheme="minorHAnsi" w:hAnsiTheme="minorHAnsi" w:cstheme="minorHAnsi"/>
-        </w:rPr>
-        <w:t xml:space="preserve">he </w:t>
-      </w:r>
-      <w:proofErr w:type="spellEnd"/>
-      <w:r>
-        <w:rPr>
-          <w:rFonts w:asciiTheme="minorHAnsi" w:hAnsiTheme="minorHAnsi" w:cstheme="minorHAnsi"/>
-        </w:rPr>
-        <w:t>design of th</w:t>
-      </w:r>
-      <w:r>
-        <w:rPr>
-          <w:rFonts w:asciiTheme="minorHAnsi" w:hAnsiTheme="minorHAnsi" w:cstheme="minorHAnsi"/>
-        </w:rPr>
-        <w:t xml:space="preserve">e </w:t>
-      </w:r>
-      <w:proofErr w:type="spellStart"/>
-      <w:r>
-        <w:rPr>
-          <w:rFonts w:asciiTheme="minorHAnsi" w:hAnsiTheme="minorHAnsi" w:cstheme="minorHAnsi"/>
-        </w:rPr>
-        <w:t>Silli</w:t>
-      </w:r>
-      <w:proofErr w:type="spellEnd"/>
-      <w:r>
-        <w:rPr>
-          <w:rFonts w:asciiTheme="minorHAnsi" w:hAnsiTheme="minorHAnsi" w:cstheme="minorHAnsi"/>
-        </w:rPr>
-        <w:t xml:space="preserve"> interpreter </w:t>
+        <w:t>As you have seen t</w:t>
+      </w:r>
+      <w:r>
+        <w:rPr>
+          <w:rFonts w:asciiTheme="minorHAnsi" w:hAnsiTheme="minorHAnsi" w:cstheme="minorHAnsi"/>
+        </w:rPr>
+        <w:t>he design of th</w:t>
+      </w:r>
+      <w:r>
+        <w:rPr>
+          <w:rFonts w:asciiTheme="minorHAnsi" w:hAnsiTheme="minorHAnsi" w:cstheme="minorHAnsi"/>
+        </w:rPr>
+        <w:t xml:space="preserve">e Silli interpreter </w:t>
       </w:r>
       <w:r>
         <w:rPr>
@@ -10010,14 +9609,12 @@
         </w:rPr>
         <w:t xml:space="preserve"> </w:t>
       </w:r>
-      <w:proofErr w:type="spellStart"/>
       <w:r>
         <w:rPr>
           <w:rFonts w:ascii="Courier" w:hAnsi="Courier" w:cstheme="minorHAnsi"/>
         </w:rPr>
         <w:t>ProgramStatement</w:t>
       </w:r>
-      <w:proofErr w:type="spellEnd"/>
       <w:r>
         <w:rPr>
           <w:rFonts w:asciiTheme="minorHAnsi" w:hAnsiTheme="minorHAnsi" w:cstheme="minorHAnsi"/>
@@ -10216,7 +9813,6 @@
         </w:rPr>
         <w:t xml:space="preserve">. Examine the </w:t>
       </w:r>
-      <w:proofErr w:type="spellStart"/>
       <w:r>
         <w:rPr>
           <w:rFonts w:ascii="Courier" w:hAnsi="Courier" w:cstheme="minorHAnsi"/>
@@ -10229,7 +9825,6 @@
         </w:rPr>
         <w:t>Program</w:t>
       </w:r>
-      <w:proofErr w:type="spellEnd"/>
       <w:r>
         <w:rPr>
           <w:rFonts w:asciiTheme="minorHAnsi" w:hAnsiTheme="minorHAnsi" w:cstheme="minorHAnsi"/>
@@ -10275,14 +9870,12 @@
         </w:rPr>
         <w:t xml:space="preserve">in the </w:t>
       </w:r>
-      <w:proofErr w:type="spellStart"/>
       <w:r>
         <w:rPr>
           <w:rFonts w:ascii="Courier" w:hAnsi="Courier" w:cstheme="minorHAnsi"/>
         </w:rPr>
         <w:t>interpretProgram</w:t>
       </w:r>
-      <w:proofErr w:type="spellEnd"/>
       <w:r>
         <w:rPr>
           <w:rFonts w:asciiTheme="minorHAnsi" w:hAnsiTheme="minorHAnsi" w:cstheme="minorHAnsi"/>
@@ -10295,14 +9888,12 @@
         </w:rPr>
         <w:t xml:space="preserve">retrieves the </w:t>
       </w:r>
-      <w:proofErr w:type="spellStart"/>
       <w:r>
         <w:rPr>
           <w:rFonts w:ascii="Courier" w:hAnsi="Courier" w:cstheme="minorHAnsi"/>
         </w:rPr>
         <w:t>programStatement</w:t>
       </w:r>
-      <w:proofErr w:type="spellEnd"/>
       <w:r>
         <w:rPr>
           <w:rFonts w:asciiTheme="minorHAnsi" w:hAnsiTheme="minorHAnsi" w:cstheme="minorHAnsi"/>
@@ -10368,14 +9959,12 @@
         </w:rPr>
         <w:t xml:space="preserve">in the </w:t>
       </w:r>
-      <w:proofErr w:type="spellStart"/>
       <w:r>
         <w:rPr>
           <w:rFonts w:ascii="Courier" w:hAnsi="Courier" w:cstheme="minorHAnsi"/>
         </w:rPr>
         <w:t>interpretProgram</w:t>
       </w:r>
-      <w:proofErr w:type="spellEnd"/>
       <w:r>
         <w:rPr>
           <w:rFonts w:asciiTheme="minorHAnsi" w:hAnsiTheme="minorHAnsi" w:cstheme="minorHAnsi"/>
@@ -10388,14 +9977,12 @@
         </w:rPr>
         <w:t xml:space="preserve">executes the </w:t>
       </w:r>
-      <w:proofErr w:type="spellStart"/>
       <w:r>
         <w:rPr>
           <w:rFonts w:ascii="Courier" w:hAnsi="Courier" w:cstheme="minorHAnsi"/>
         </w:rPr>
         <w:t>programStatement</w:t>
       </w:r>
-      <w:proofErr w:type="spellEnd"/>
       <w:r>
         <w:rPr>
           <w:rFonts w:asciiTheme="minorHAnsi" w:hAnsiTheme="minorHAnsi" w:cstheme="minorHAnsi"/>
@@ -10449,14 +10036,12 @@
         </w:rPr>
         <w:t xml:space="preserve">in the </w:t>
       </w:r>
-      <w:proofErr w:type="spellStart"/>
       <w:r>
         <w:rPr>
           <w:rFonts w:ascii="Courier" w:hAnsi="Courier" w:cstheme="minorHAnsi"/>
         </w:rPr>
         <w:t>interpretProgram</w:t>
       </w:r>
-      <w:proofErr w:type="spellEnd"/>
       <w:r>
         <w:rPr>
           <w:rFonts w:asciiTheme="minorHAnsi" w:hAnsiTheme="minorHAnsi" w:cstheme="minorHAnsi"/>
@@ -10579,21 +10164,7 @@
           <w:rFonts w:asciiTheme="minorHAnsi" w:hAnsiTheme="minorHAnsi" w:cstheme="minorHAnsi"/>
         </w:rPr>
         <w:lastRenderedPageBreak/>
-        <w:t xml:space="preserve">of the next instruction is larger than the line number of last </w:t>
-      </w:r>
-      <w:proofErr w:type="gramStart"/>
-      <w:r>
-        <w:rPr>
-          <w:rFonts w:asciiTheme="minorHAnsi" w:hAnsiTheme="minorHAnsi" w:cstheme="minorHAnsi"/>
-        </w:rPr>
-        <w:t>line</w:t>
-      </w:r>
-      <w:proofErr w:type="gramEnd"/>
-      <w:r>
-        <w:rPr>
-          <w:rFonts w:asciiTheme="minorHAnsi" w:hAnsiTheme="minorHAnsi" w:cstheme="minorHAnsi"/>
-        </w:rPr>
-        <w:t xml:space="preserve"> of the program (i.e. we reach the end of the program.)</w:t>
+        <w:t>of the next instruction is larger than the line number of last line of the program (i.e. we reach the end of the program.)</w:t>
       </w:r>
     </w:p>
     <w:p>
@@ -10641,7 +10212,6 @@
         </w:rPr>
         <w:t xml:space="preserve">. Complete the </w:t>
       </w:r>
-      <w:proofErr w:type="spellStart"/>
       <w:r>
         <w:rPr>
           <w:rFonts w:ascii="Courier" w:hAnsi="Courier" w:cstheme="minorHAnsi"/>
@@ -10654,7 +10224,6 @@
         </w:rPr>
         <w:t>Program</w:t>
       </w:r>
-      <w:proofErr w:type="spellEnd"/>
       <w:r>
         <w:rPr>
           <w:rFonts w:asciiTheme="minorHAnsi" w:hAnsiTheme="minorHAnsi" w:cstheme="minorHAnsi"/>
@@ -10822,7 +10391,6 @@
         </w:rPr>
         <w:t xml:space="preserve">Okay, so you have the </w:t>
       </w:r>
-      <w:proofErr w:type="spellStart"/>
       <w:r>
         <w:rPr>
           <w:rFonts w:ascii="Courier" w:hAnsi="Courier" w:cstheme="minorHAnsi"/>
@@ -10835,7 +10403,6 @@
         </w:rPr>
         <w:t>Program</w:t>
       </w:r>
-      <w:proofErr w:type="spellEnd"/>
       <w:r>
         <w:rPr>
           <w:rFonts w:asciiTheme="minorHAnsi" w:hAnsiTheme="minorHAnsi" w:cstheme="minorHAnsi"/>
@@ -10902,14 +10469,12 @@
         </w:rPr>
         <w:t xml:space="preserve"> calls the </w:t>
       </w:r>
-      <w:proofErr w:type="spellStart"/>
       <w:r>
         <w:rPr>
           <w:rFonts w:ascii="Courier" w:hAnsi="Courier" w:cstheme="minorHAnsi"/>
         </w:rPr>
         <w:t>printVariables</w:t>
       </w:r>
-      <w:proofErr w:type="spellEnd"/>
       <w:r>
         <w:rPr>
           <w:rFonts w:asciiTheme="minorHAnsi" w:hAnsiTheme="minorHAnsi" w:cstheme="minorHAnsi"/>
@@ -11038,14 +10603,12 @@
         </w:rPr>
         <w:t xml:space="preserve"> program.  What output is generated by the </w:t>
       </w:r>
-      <w:proofErr w:type="spellStart"/>
       <w:r>
         <w:rPr>
           <w:rFonts w:ascii="Courier" w:hAnsi="Courier" w:cstheme="minorHAnsi"/>
         </w:rPr>
         <w:t>printVariables</w:t>
       </w:r>
-      <w:proofErr w:type="spellEnd"/>
       <w:r>
         <w:rPr>
           <w:rFonts w:asciiTheme="minorHAnsi" w:hAnsiTheme="minorHAnsi" w:cstheme="minorHAnsi"/>
@@ -11141,14 +10704,12 @@
         </w:rPr>
         <w:t xml:space="preserve">If not, revisit questions 16 and 17 to correct your implementation of the </w:t>
       </w:r>
-      <w:proofErr w:type="spellStart"/>
       <w:r>
         <w:rPr>
           <w:rFonts w:ascii="Courier" w:hAnsi="Courier" w:cstheme="minorHAnsi"/>
         </w:rPr>
         <w:t>interpretProgram</w:t>
       </w:r>
-      <w:proofErr w:type="spellEnd"/>
       <w:r>
         <w:rPr>
           <w:rFonts w:asciiTheme="minorHAnsi" w:hAnsiTheme="minorHAnsi" w:cstheme="minorHAnsi"/>
@@ -11249,14 +10810,12 @@
         </w:rPr>
         <w:t xml:space="preserve"> </w:t>
       </w:r>
-      <w:proofErr w:type="spellStart"/>
       <w:r>
         <w:rPr>
           <w:rFonts w:ascii="Courier" w:hAnsi="Courier" w:cstheme="minorHAnsi"/>
         </w:rPr>
         <w:t>ProgramStatement</w:t>
       </w:r>
-      <w:proofErr w:type="spellEnd"/>
       <w:r>
         <w:rPr>
           <w:rFonts w:asciiTheme="minorHAnsi" w:hAnsiTheme="minorHAnsi" w:cstheme="minorHAnsi"/>
@@ -11339,14 +10898,12 @@
         </w:rPr>
         <w:t xml:space="preserve"> Add a sub-class to the </w:t>
       </w:r>
-      <w:proofErr w:type="spellStart"/>
       <w:r>
         <w:rPr>
           <w:rFonts w:ascii="Courier" w:hAnsi="Courier" w:cstheme="minorHAnsi"/>
         </w:rPr>
         <w:t>ProgramStatement</w:t>
       </w:r>
-      <w:proofErr w:type="spellEnd"/>
       <w:r>
         <w:rPr>
           <w:rFonts w:asciiTheme="minorHAnsi" w:hAnsiTheme="minorHAnsi" w:cstheme="minorHAnsi"/>
@@ -11650,28 +11207,24 @@
         </w:rPr>
         <w:t xml:space="preserve"> Add code to the </w:t>
       </w:r>
-      <w:proofErr w:type="spellStart"/>
       <w:r>
         <w:rPr>
           <w:rFonts w:ascii="Courier" w:hAnsi="Courier" w:cstheme="minorHAnsi"/>
         </w:rPr>
         <w:t>getStatement</w:t>
       </w:r>
-      <w:proofErr w:type="spellEnd"/>
       <w:r>
         <w:rPr>
           <w:rFonts w:asciiTheme="minorHAnsi" w:hAnsiTheme="minorHAnsi" w:cstheme="minorHAnsi"/>
         </w:rPr>
         <w:t xml:space="preserve"> method in the </w:t>
       </w:r>
-      <w:proofErr w:type="spellStart"/>
       <w:r>
         <w:rPr>
           <w:rFonts w:ascii="Courier" w:hAnsi="Courier" w:cstheme="minorHAnsi"/>
         </w:rPr>
         <w:t>ProgramStatement</w:t>
       </w:r>
-      <w:proofErr w:type="spellEnd"/>
       <w:r>
         <w:rPr>
           <w:rFonts w:asciiTheme="minorHAnsi" w:hAnsiTheme="minorHAnsi" w:cstheme="minorHAnsi"/>
@@ -11856,19 +11409,11 @@
         </w:rPr>
         <w:t xml:space="preserve"> Write a small </w:t>
       </w:r>
-      <w:proofErr w:type="spellStart"/>
-      <w:r>
-        <w:rPr>
-          <w:rFonts w:asciiTheme="minorHAnsi" w:hAnsiTheme="minorHAnsi" w:cstheme="minorHAnsi"/>
-        </w:rPr>
-        <w:t>Silli</w:t>
-      </w:r>
-      <w:proofErr w:type="spellEnd"/>
-      <w:r>
-        <w:rPr>
-          <w:rFonts w:asciiTheme="minorHAnsi" w:hAnsiTheme="minorHAnsi" w:cstheme="minorHAnsi"/>
-        </w:rPr>
-        <w:t xml:space="preserve"> </w:t>
+      <w:r>
+        <w:rPr>
+          <w:rFonts w:asciiTheme="minorHAnsi" w:hAnsiTheme="minorHAnsi" w:cstheme="minorHAnsi"/>
+        </w:rPr>
+        <w:t xml:space="preserve">Silli </w:t>
       </w:r>
       <w:r>
         <w:rPr>
@@ -11946,25 +11491,7 @@
           <w:b/>
           <w:bCs/>
         </w:rPr>
-        <w:t xml:space="preserve">You will turn in all of the </w:t>
-      </w:r>
-      <w:proofErr w:type="spellStart"/>
-      <w:r>
-        <w:rPr>
-          <w:rFonts w:asciiTheme="minorHAnsi" w:hAnsiTheme="minorHAnsi"/>
-          <w:b/>
-          <w:bCs/>
-        </w:rPr>
-        <w:t>Silli</w:t>
-      </w:r>
-      <w:proofErr w:type="spellEnd"/>
-      <w:r>
-        <w:rPr>
-          <w:rFonts w:asciiTheme="minorHAnsi" w:hAnsiTheme="minorHAnsi"/>
-          <w:b/>
-          <w:bCs/>
-        </w:rPr>
-        <w:t xml:space="preserve"> code that you write at the end of the lab, so no answer is required here for this question. Just be sure to save the source code for your </w:t>
+        <w:t xml:space="preserve">You will turn in all of the Silli code that you write at the end of the lab, so no answer is required here for this question. Just be sure to save the source code for your </w:t>
       </w:r>
       <w:r>
         <w:rPr>
@@ -12012,25 +11539,7 @@
           <w:b/>
           <w:bCs/>
         </w:rPr>
-        <w:t xml:space="preserve"> </w:t>
-      </w:r>
-      <w:proofErr w:type="spellStart"/>
-      <w:r>
-        <w:rPr>
-          <w:rFonts w:asciiTheme="minorHAnsi" w:hAnsiTheme="minorHAnsi"/>
-          <w:b/>
-          <w:bCs/>
-        </w:rPr>
-        <w:t>your</w:t>
-      </w:r>
-      <w:proofErr w:type="spellEnd"/>
-      <w:r>
-        <w:rPr>
-          <w:rFonts w:asciiTheme="minorHAnsi" w:hAnsiTheme="minorHAnsi"/>
-          <w:b/>
-          <w:bCs/>
-        </w:rPr>
-        <w:t xml:space="preserve"> .java files.</w:t>
+        <w:t xml:space="preserve"> your .java files.</w:t>
       </w:r>
     </w:p>
     <w:p>
@@ -12308,14 +11817,12 @@
         </w:rPr>
         <w:t xml:space="preserve">the </w:t>
       </w:r>
-      <w:proofErr w:type="spellStart"/>
       <w:r>
         <w:rPr>
           <w:rFonts w:ascii="Courier" w:hAnsi="Courier" w:cstheme="minorHAnsi"/>
         </w:rPr>
         <w:t>ProgramStatement</w:t>
       </w:r>
-      <w:proofErr w:type="spellEnd"/>
       <w:r>
         <w:rPr>
           <w:rFonts w:asciiTheme="minorHAnsi" w:hAnsiTheme="minorHAnsi" w:cstheme="minorHAnsi"/>
@@ -12382,21 +11889,7 @@
         <w:rPr>
           <w:rFonts w:asciiTheme="minorHAnsi" w:hAnsiTheme="minorHAnsi" w:cstheme="minorHAnsi"/>
         </w:rPr>
-        <w:t xml:space="preserve">Hint: </w:t>
-      </w:r>
-      <w:proofErr w:type="gramStart"/>
-      <w:r>
-        <w:rPr>
-          <w:rFonts w:asciiTheme="minorHAnsi" w:hAnsiTheme="minorHAnsi" w:cstheme="minorHAnsi"/>
-        </w:rPr>
-        <w:t>Again</w:t>
-      </w:r>
-      <w:proofErr w:type="gramEnd"/>
-      <w:r>
-        <w:rPr>
-          <w:rFonts w:asciiTheme="minorHAnsi" w:hAnsiTheme="minorHAnsi" w:cstheme="minorHAnsi"/>
-        </w:rPr>
-        <w:t xml:space="preserve"> using </w:t>
+        <w:t xml:space="preserve">Hint: Again using </w:t>
       </w:r>
       <w:r>
         <w:rPr>
@@ -12466,21 +11959,7 @@
             <w:rStyle w:val="Hyperlink"/>
             <w:rFonts w:asciiTheme="minorHAnsi" w:hAnsiTheme="minorHAnsi" w:cstheme="minorHAnsi"/>
           </w:rPr>
-          <w:t>http://www.learning</w:t>
-        </w:r>
-        <w:r>
-          <w:rPr>
-            <w:rStyle w:val="Hyperlink"/>
-            <w:rFonts w:asciiTheme="minorHAnsi" w:hAnsiTheme="minorHAnsi" w:cstheme="minorHAnsi"/>
-          </w:rPr>
-          <w:t>a</w:t>
-        </w:r>
-        <w:r>
-          <w:rPr>
-            <w:rStyle w:val="Hyperlink"/>
-            <w:rFonts w:asciiTheme="minorHAnsi" w:hAnsiTheme="minorHAnsi" w:cstheme="minorHAnsi"/>
-          </w:rPr>
-          <w:t>boutelectronics.com/Articles/How-to-read-input-with-the-Scanner-class-in-Java.php</w:t>
+          <w:t>http://www.learningaboutelectronics.com/Articles/How-to-read-input-with-the-Scanner-class-in-Java.php</w:t>
         </w:r>
       </w:hyperlink>
     </w:p>
@@ -12525,14 +12004,12 @@
         </w:rPr>
         <w:t xml:space="preserve"> </w:t>
       </w:r>
-      <w:proofErr w:type="spellStart"/>
       <w:r>
         <w:rPr>
           <w:rFonts w:ascii="Courier" w:hAnsi="Courier" w:cstheme="minorHAnsi"/>
         </w:rPr>
         <w:t>ProgramStatement</w:t>
       </w:r>
-      <w:proofErr w:type="spellEnd"/>
       <w:r>
         <w:rPr>
           <w:rFonts w:asciiTheme="minorHAnsi" w:hAnsiTheme="minorHAnsi" w:cstheme="minorHAnsi"/>
@@ -12711,19 +12188,11 @@
         </w:rPr>
         <w:t xml:space="preserve">. Write a small </w:t>
       </w:r>
-      <w:proofErr w:type="spellStart"/>
-      <w:r>
-        <w:rPr>
-          <w:rFonts w:asciiTheme="minorHAnsi" w:hAnsiTheme="minorHAnsi" w:cstheme="minorHAnsi"/>
-        </w:rPr>
-        <w:t>Silli</w:t>
-      </w:r>
-      <w:proofErr w:type="spellEnd"/>
-      <w:r>
-        <w:rPr>
-          <w:rFonts w:asciiTheme="minorHAnsi" w:hAnsiTheme="minorHAnsi" w:cstheme="minorHAnsi"/>
-        </w:rPr>
-        <w:t xml:space="preserve"> </w:t>
+      <w:r>
+        <w:rPr>
+          <w:rFonts w:asciiTheme="minorHAnsi" w:hAnsiTheme="minorHAnsi" w:cstheme="minorHAnsi"/>
+        </w:rPr>
+        <w:t xml:space="preserve">Silli </w:t>
       </w:r>
       <w:r>
         <w:rPr>
@@ -12795,25 +12264,7 @@
           <w:b/>
           <w:bCs/>
         </w:rPr>
-        <w:t xml:space="preserve">You will turn in all of the </w:t>
-      </w:r>
-      <w:proofErr w:type="spellStart"/>
-      <w:r>
-        <w:rPr>
-          <w:rFonts w:asciiTheme="minorHAnsi" w:hAnsiTheme="minorHAnsi"/>
-          <w:b/>
-          <w:bCs/>
-        </w:rPr>
-        <w:t>Silli</w:t>
-      </w:r>
-      <w:proofErr w:type="spellEnd"/>
-      <w:r>
-        <w:rPr>
-          <w:rFonts w:asciiTheme="minorHAnsi" w:hAnsiTheme="minorHAnsi"/>
-          <w:b/>
-          <w:bCs/>
-        </w:rPr>
-        <w:t xml:space="preserve"> code that you write at the end of the lab, so no answer is required here for this question. Just be sure to save the source code for your </w:t>
+        <w:t xml:space="preserve">You will turn in all of the Silli code that you write at the end of the lab, so no answer is required here for this question. Just be sure to save the source code for your </w:t>
       </w:r>
       <w:r>
         <w:rPr>
@@ -12877,25 +12328,7 @@
           <w:b/>
           <w:bCs/>
         </w:rPr>
-        <w:t xml:space="preserve"> </w:t>
-      </w:r>
-      <w:proofErr w:type="spellStart"/>
-      <w:r>
-        <w:rPr>
-          <w:rFonts w:asciiTheme="minorHAnsi" w:hAnsiTheme="minorHAnsi"/>
-          <w:b/>
-          <w:bCs/>
-        </w:rPr>
-        <w:t>your</w:t>
-      </w:r>
-      <w:proofErr w:type="spellEnd"/>
-      <w:r>
-        <w:rPr>
-          <w:rFonts w:asciiTheme="minorHAnsi" w:hAnsiTheme="minorHAnsi"/>
-          <w:b/>
-          <w:bCs/>
-        </w:rPr>
-        <w:t xml:space="preserve"> .java files.</w:t>
+        <w:t xml:space="preserve"> your .java files.</w:t>
       </w:r>
     </w:p>
     <w:p>
@@ -13119,14 +12552,12 @@
         </w:rPr>
         <w:t xml:space="preserve">the </w:t>
       </w:r>
-      <w:proofErr w:type="spellStart"/>
       <w:r>
         <w:rPr>
           <w:rFonts w:ascii="Courier" w:hAnsi="Courier" w:cstheme="minorHAnsi"/>
         </w:rPr>
         <w:t>ProgramStatement</w:t>
       </w:r>
-      <w:proofErr w:type="spellEnd"/>
       <w:r>
         <w:rPr>
           <w:rFonts w:asciiTheme="minorHAnsi" w:hAnsiTheme="minorHAnsi" w:cstheme="minorHAnsi"/>
@@ -13325,19 +12756,11 @@
         </w:rPr>
         <w:t xml:space="preserve">. Write a small </w:t>
       </w:r>
-      <w:proofErr w:type="spellStart"/>
-      <w:r>
-        <w:rPr>
-          <w:rFonts w:asciiTheme="minorHAnsi" w:hAnsiTheme="minorHAnsi" w:cstheme="minorHAnsi"/>
-        </w:rPr>
-        <w:t>Silli</w:t>
-      </w:r>
-      <w:proofErr w:type="spellEnd"/>
-      <w:r>
-        <w:rPr>
-          <w:rFonts w:asciiTheme="minorHAnsi" w:hAnsiTheme="minorHAnsi" w:cstheme="minorHAnsi"/>
-        </w:rPr>
-        <w:t xml:space="preserve"> </w:t>
+      <w:r>
+        <w:rPr>
+          <w:rFonts w:asciiTheme="minorHAnsi" w:hAnsiTheme="minorHAnsi" w:cstheme="minorHAnsi"/>
+        </w:rPr>
+        <w:t xml:space="preserve">Silli </w:t>
       </w:r>
       <w:r>
         <w:rPr>
@@ -13424,25 +12847,7 @@
           <w:bCs/>
         </w:rPr>
         <w:lastRenderedPageBreak/>
-        <w:t xml:space="preserve">You will turn in all of the </w:t>
-      </w:r>
-      <w:proofErr w:type="spellStart"/>
-      <w:r>
-        <w:rPr>
-          <w:rFonts w:asciiTheme="minorHAnsi" w:hAnsiTheme="minorHAnsi"/>
-          <w:b/>
-          <w:bCs/>
-        </w:rPr>
-        <w:t>Silli</w:t>
-      </w:r>
-      <w:proofErr w:type="spellEnd"/>
-      <w:r>
-        <w:rPr>
-          <w:rFonts w:asciiTheme="minorHAnsi" w:hAnsiTheme="minorHAnsi"/>
-          <w:b/>
-          <w:bCs/>
-        </w:rPr>
-        <w:t xml:space="preserve"> code that you write at the end of the lab, so no answer is required here for this question. Just be sure to save the source code for your </w:t>
+        <w:t xml:space="preserve">You will turn in all of the Silli code that you write at the end of the lab, so no answer is required here for this question. Just be sure to save the source code for your </w:t>
       </w:r>
       <w:r>
         <w:rPr>
@@ -13506,25 +12911,7 @@
           <w:b/>
           <w:bCs/>
         </w:rPr>
-        <w:t xml:space="preserve"> </w:t>
-      </w:r>
-      <w:proofErr w:type="spellStart"/>
-      <w:r>
-        <w:rPr>
-          <w:rFonts w:asciiTheme="minorHAnsi" w:hAnsiTheme="minorHAnsi"/>
-          <w:b/>
-          <w:bCs/>
-        </w:rPr>
-        <w:t>your</w:t>
-      </w:r>
-      <w:proofErr w:type="spellEnd"/>
-      <w:r>
-        <w:rPr>
-          <w:rFonts w:asciiTheme="minorHAnsi" w:hAnsiTheme="minorHAnsi"/>
-          <w:b/>
-          <w:bCs/>
-        </w:rPr>
-        <w:t xml:space="preserve"> .java files.</w:t>
+        <w:t xml:space="preserve"> your .java files.</w:t>
       </w:r>
     </w:p>
     <w:p>
@@ -13636,13 +13023,7 @@
         <w:rPr>
           <w:rFonts w:asciiTheme="minorHAnsi" w:hAnsiTheme="minorHAnsi" w:cstheme="minorHAnsi"/>
         </w:rPr>
-        <w:t xml:space="preserve"> </w:t>
-      </w:r>
-      <w:r>
-        <w:rPr>
-          <w:rFonts w:asciiTheme="minorHAnsi" w:hAnsiTheme="minorHAnsi" w:cstheme="minorHAnsi"/>
-        </w:rPr>
-        <w:t xml:space="preserve">Copy and paste the output generated by your </w:t>
+        <w:t xml:space="preserve"> Copy and paste the output generated by your </w:t>
       </w:r>
       <w:r>
         <w:rPr>
@@ -13849,14 +13230,12 @@
         </w:rPr>
         <w:t xml:space="preserve">the </w:t>
       </w:r>
-      <w:proofErr w:type="spellStart"/>
       <w:r>
         <w:rPr>
           <w:rFonts w:ascii="Courier" w:hAnsi="Courier" w:cstheme="minorHAnsi"/>
         </w:rPr>
         <w:t>ProgramStatement</w:t>
       </w:r>
-      <w:proofErr w:type="spellEnd"/>
       <w:r>
         <w:rPr>
           <w:rFonts w:asciiTheme="minorHAnsi" w:hAnsiTheme="minorHAnsi" w:cstheme="minorHAnsi"/>
@@ -13935,21 +13314,7 @@
         <w:rPr>
           <w:rFonts w:asciiTheme="minorHAnsi" w:hAnsiTheme="minorHAnsi" w:cstheme="minorHAnsi"/>
         </w:rPr>
-        <w:t xml:space="preserve"> (</w:t>
-      </w:r>
-      <w:proofErr w:type="gramStart"/>
-      <w:r>
-        <w:rPr>
-          <w:rFonts w:asciiTheme="minorHAnsi" w:hAnsiTheme="minorHAnsi" w:cstheme="minorHAnsi"/>
-        </w:rPr>
-        <w:t>i.e.</w:t>
-      </w:r>
-      <w:proofErr w:type="gramEnd"/>
-      <w:r>
-        <w:rPr>
-          <w:rFonts w:asciiTheme="minorHAnsi" w:hAnsiTheme="minorHAnsi" w:cstheme="minorHAnsi"/>
-        </w:rPr>
-        <w:t xml:space="preserve"> you’ll need to find the line with the appropriate label)</w:t>
+        <w:t xml:space="preserve"> (i.e. you’ll need to find the line with the appropriate label)</w:t>
       </w:r>
       <w:r>
         <w:rPr>
@@ -14109,21 +13474,7 @@
         <w:rPr>
           <w:rFonts w:asciiTheme="minorHAnsi" w:hAnsiTheme="minorHAnsi" w:cstheme="minorHAnsi"/>
         </w:rPr>
-        <w:t xml:space="preserve">small </w:t>
-      </w:r>
-      <w:proofErr w:type="spellStart"/>
-      <w:r>
-        <w:rPr>
-          <w:rFonts w:asciiTheme="minorHAnsi" w:hAnsiTheme="minorHAnsi" w:cstheme="minorHAnsi"/>
-        </w:rPr>
-        <w:t>Silli</w:t>
-      </w:r>
-      <w:proofErr w:type="spellEnd"/>
-      <w:r>
-        <w:rPr>
-          <w:rFonts w:asciiTheme="minorHAnsi" w:hAnsiTheme="minorHAnsi" w:cstheme="minorHAnsi"/>
-        </w:rPr>
-        <w:t xml:space="preserve"> </w:t>
+        <w:t xml:space="preserve">small Silli </w:t>
       </w:r>
       <w:r>
         <w:rPr>
@@ -14207,25 +13558,7 @@
           <w:b/>
           <w:bCs/>
         </w:rPr>
-        <w:t xml:space="preserve">You will turn in all of the </w:t>
-      </w:r>
-      <w:proofErr w:type="spellStart"/>
-      <w:r>
-        <w:rPr>
-          <w:rFonts w:asciiTheme="minorHAnsi" w:hAnsiTheme="minorHAnsi"/>
-          <w:b/>
-          <w:bCs/>
-        </w:rPr>
-        <w:t>Silli</w:t>
-      </w:r>
-      <w:proofErr w:type="spellEnd"/>
-      <w:r>
-        <w:rPr>
-          <w:rFonts w:asciiTheme="minorHAnsi" w:hAnsiTheme="minorHAnsi"/>
-          <w:b/>
-          <w:bCs/>
-        </w:rPr>
-        <w:t xml:space="preserve"> code that you write at the end of the lab, so no answer is required here for this question. Just be sure to save the source code for your </w:t>
+        <w:t xml:space="preserve">You will turn in all of the Silli code that you write at the end of the lab, so no answer is required here for this question. Just be sure to save the source code for your </w:t>
       </w:r>
       <w:r>
         <w:rPr>
@@ -14289,25 +13622,7 @@
           <w:b/>
           <w:bCs/>
         </w:rPr>
-        <w:t xml:space="preserve"> </w:t>
-      </w:r>
-      <w:proofErr w:type="spellStart"/>
-      <w:r>
-        <w:rPr>
-          <w:rFonts w:asciiTheme="minorHAnsi" w:hAnsiTheme="minorHAnsi"/>
-          <w:b/>
-          <w:bCs/>
-        </w:rPr>
-        <w:t>your</w:t>
-      </w:r>
-      <w:proofErr w:type="spellEnd"/>
-      <w:r>
-        <w:rPr>
-          <w:rFonts w:asciiTheme="minorHAnsi" w:hAnsiTheme="minorHAnsi"/>
-          <w:b/>
-          <w:bCs/>
-        </w:rPr>
-        <w:t xml:space="preserve"> .java files.</w:t>
+        <w:t xml:space="preserve"> your .java files.</w:t>
       </w:r>
     </w:p>
     <w:p>
@@ -14850,16 +14165,8 @@
         <w:rPr>
           <w:rFonts w:asciiTheme="minorHAnsi" w:hAnsiTheme="minorHAnsi" w:cstheme="minorHAnsi"/>
         </w:rPr>
-        <w:t xml:space="preserve"> </w:t>
-      </w:r>
-      <w:proofErr w:type="spellStart"/>
-      <w:r>
-        <w:rPr>
-          <w:rFonts w:asciiTheme="minorHAnsi" w:hAnsiTheme="minorHAnsi" w:cstheme="minorHAnsi"/>
-        </w:rPr>
-        <w:t>Silli</w:t>
-      </w:r>
-      <w:proofErr w:type="spellEnd"/>
+        <w:t xml:space="preserve"> Silli</w:t>
+      </w:r>
       <w:r>
         <w:rPr>
           <w:rFonts w:asciiTheme="minorHAnsi" w:hAnsiTheme="minorHAnsi" w:cstheme="minorHAnsi"/>
@@ -14882,21 +14189,7 @@
         <w:rPr>
           <w:rFonts w:asciiTheme="minorHAnsi" w:hAnsiTheme="minorHAnsi" w:cstheme="minorHAnsi"/>
         </w:rPr>
-        <w:t xml:space="preserve"> that reads two values (</w:t>
-      </w:r>
-      <w:proofErr w:type="gramStart"/>
-      <w:r>
-        <w:rPr>
-          <w:rFonts w:asciiTheme="minorHAnsi" w:hAnsiTheme="minorHAnsi" w:cstheme="minorHAnsi"/>
-        </w:rPr>
-        <w:t>e.g.</w:t>
-      </w:r>
-      <w:proofErr w:type="gramEnd"/>
-      <w:r>
-        <w:rPr>
-          <w:rFonts w:asciiTheme="minorHAnsi" w:hAnsiTheme="minorHAnsi" w:cstheme="minorHAnsi"/>
-        </w:rPr>
-        <w:t xml:space="preserve"> X, Y) and computes X</w:t>
+        <w:t xml:space="preserve"> that reads two values (e.g. X, Y) and computes X</w:t>
       </w:r>
       <w:r>
         <w:rPr>
@@ -14951,25 +14244,7 @@
           <w:b/>
           <w:bCs/>
         </w:rPr>
-        <w:t xml:space="preserve">You will turn in all of the </w:t>
-      </w:r>
-      <w:proofErr w:type="spellStart"/>
-      <w:r>
-        <w:rPr>
-          <w:rFonts w:asciiTheme="minorHAnsi" w:hAnsiTheme="minorHAnsi"/>
-          <w:b/>
-          <w:bCs/>
-        </w:rPr>
-        <w:t>Silli</w:t>
-      </w:r>
-      <w:proofErr w:type="spellEnd"/>
-      <w:r>
-        <w:rPr>
-          <w:rFonts w:asciiTheme="minorHAnsi" w:hAnsiTheme="minorHAnsi"/>
-          <w:b/>
-          <w:bCs/>
-        </w:rPr>
-        <w:t xml:space="preserve"> code that you write at the end of the lab, so no answer is required here for this question. Just be sure to save the source code for your </w:t>
+        <w:t xml:space="preserve">You will turn in all of the Silli code that you write at the end of the lab, so no answer is required here for this question. Just be sure to save the source code for your </w:t>
       </w:r>
       <w:r>
         <w:rPr>
@@ -15025,25 +14300,7 @@
           <w:b/>
           <w:bCs/>
         </w:rPr>
-        <w:t xml:space="preserve"> </w:t>
-      </w:r>
-      <w:proofErr w:type="spellStart"/>
-      <w:r>
-        <w:rPr>
-          <w:rFonts w:asciiTheme="minorHAnsi" w:hAnsiTheme="minorHAnsi"/>
-          <w:b/>
-          <w:bCs/>
-        </w:rPr>
-        <w:t>your</w:t>
-      </w:r>
-      <w:proofErr w:type="spellEnd"/>
-      <w:r>
-        <w:rPr>
-          <w:rFonts w:asciiTheme="minorHAnsi" w:hAnsiTheme="minorHAnsi"/>
-          <w:b/>
-          <w:bCs/>
-        </w:rPr>
-        <w:t xml:space="preserve"> .java files.</w:t>
+        <w:t xml:space="preserve"> your .java files.</w:t>
       </w:r>
     </w:p>
     <w:p>
@@ -15526,21 +14783,7 @@
         <w:rPr>
           <w:rFonts w:ascii="Courier" w:hAnsi="Courier" w:cstheme="minorHAnsi"/>
         </w:rPr>
-        <w:t>&gt;=, &lt;=</w:t>
-      </w:r>
-      <w:proofErr w:type="gramStart"/>
-      <w:r>
-        <w:rPr>
-          <w:rFonts w:ascii="Courier" w:hAnsi="Courier" w:cstheme="minorHAnsi"/>
-        </w:rPr>
-        <w:t>, !</w:t>
-      </w:r>
-      <w:proofErr w:type="gramEnd"/>
-      <w:r>
-        <w:rPr>
-          <w:rFonts w:ascii="Courier" w:hAnsi="Courier" w:cstheme="minorHAnsi"/>
-        </w:rPr>
-        <w:t>=</w:t>
+        <w:t>&gt;=, &lt;=, !=</w:t>
       </w:r>
       <w:r>
         <w:rPr>
@@ -16098,14 +15341,12 @@
         </w:rPr>
         <w:t xml:space="preserve"> or </w:t>
       </w:r>
-      <w:proofErr w:type="spellStart"/>
       <w:r>
         <w:rPr>
           <w:rFonts w:ascii="Courier" w:hAnsi="Courier" w:cstheme="minorHAnsi"/>
         </w:rPr>
         <w:t>OR</w:t>
       </w:r>
-      <w:proofErr w:type="spellEnd"/>
       <w:r>
         <w:rPr>
           <w:rFonts w:asciiTheme="minorHAnsi" w:hAnsiTheme="minorHAnsi" w:cstheme="minorHAnsi"/>
@@ -16511,21 +15752,7 @@
         <w:rPr>
           <w:rFonts w:asciiTheme="minorHAnsi" w:hAnsiTheme="minorHAnsi" w:cstheme="minorHAnsi"/>
         </w:rPr>
-        <w:t xml:space="preserve"> Extend the syntax of arithmetic expressions to allow for any infix expression on the right-hand side (</w:t>
-      </w:r>
-      <w:proofErr w:type="gramStart"/>
-      <w:r>
-        <w:rPr>
-          <w:rFonts w:asciiTheme="minorHAnsi" w:hAnsiTheme="minorHAnsi" w:cstheme="minorHAnsi"/>
-        </w:rPr>
-        <w:t>e.g.</w:t>
-      </w:r>
-      <w:proofErr w:type="gramEnd"/>
-      <w:r>
-        <w:rPr>
-          <w:rFonts w:asciiTheme="minorHAnsi" w:hAnsiTheme="minorHAnsi" w:cstheme="minorHAnsi"/>
-        </w:rPr>
-        <w:t xml:space="preserve"> accept expressions like </w:t>
+        <w:t xml:space="preserve"> Extend the syntax of arithmetic expressions to allow for any infix expression on the right-hand side (e.g. accept expressions like </w:t>
       </w:r>
       <w:r>
         <w:rPr>
@@ -16944,47 +16171,7 @@
           <w:sz w:val="18"/>
           <w:szCs w:val="18"/>
         </w:rPr>
-        <w:t>Creative Commons Attribution-</w:t>
-      </w:r>
-      <w:proofErr w:type="spellStart"/>
-      <w:r>
-        <w:rPr>
-          <w:rStyle w:val="Hyperlink"/>
-          <w:color w:val="049CCF"/>
-          <w:sz w:val="18"/>
-          <w:szCs w:val="18"/>
-        </w:rPr>
-        <w:t>NonCommercial</w:t>
-      </w:r>
-      <w:proofErr w:type="spellEnd"/>
-      <w:r>
-        <w:rPr>
-          <w:rStyle w:val="Hyperlink"/>
-          <w:color w:val="049CCF"/>
-          <w:sz w:val="18"/>
-          <w:szCs w:val="18"/>
-        </w:rPr>
-        <w:t>-</w:t>
-      </w:r>
-      <w:proofErr w:type="spellStart"/>
-      <w:r>
-        <w:rPr>
-          <w:rStyle w:val="Hyperlink"/>
-          <w:color w:val="049CCF"/>
-          <w:sz w:val="18"/>
-          <w:szCs w:val="18"/>
-        </w:rPr>
-        <w:t>ShareAlike</w:t>
-      </w:r>
-      <w:proofErr w:type="spellEnd"/>
-      <w:r>
-        <w:rPr>
-          <w:rStyle w:val="Hyperlink"/>
-          <w:color w:val="049CCF"/>
-          <w:sz w:val="18"/>
-          <w:szCs w:val="18"/>
-        </w:rPr>
-        <w:t xml:space="preserve"> 4.0 International License</w:t>
+        <w:t>Creative Commons Attribution-NonCommercial-ShareAlike 4.0 International License</w:t>
       </w:r>
     </w:hyperlink>
     <w:r>
@@ -18487,6 +17674,7 @@
   <w:style w:type="character" w:default="1" w:styleId="DefaultParagraphFont">
     <w:name w:val="Default Paragraph Font"/>
     <w:uiPriority w:val="1"/>
+    <w:semiHidden/>
     <w:unhideWhenUsed/>
   </w:style>
   <w:style w:type="table" w:default="1" w:styleId="TableNormal">

</xml_diff>